<commit_message>
Apply shaders in triangle
</commit_message>
<xml_diff>
--- a/graphics_assn3_2/CSED451_ASSN3_2_Report.docx
+++ b/graphics_assn3_2/CSED451_ASSN3_2_Report.docx
@@ -1,6 +1,6 @@
 
 <file path=word/document.xml><?xml version="1.0" encoding="utf-8"?>
-<w:document xmlns:wpc="http://schemas.microsoft.com/office/word/2010/wordprocessingCanvas" xmlns:cx="http://schemas.microsoft.com/office/drawing/2014/chartex" xmlns:mc="http://schemas.openxmlformats.org/markup-compatibility/2006" xmlns:o="urn:schemas-microsoft-com:office:office" xmlns:r="http://schemas.openxmlformats.org/officeDocument/2006/relationships" xmlns:m="http://schemas.openxmlformats.org/officeDocument/2006/math" xmlns:v="urn:schemas-microsoft-com:vml" xmlns:wp14="http://schemas.microsoft.com/office/word/2010/wordprocessingDrawing" xmlns:wp="http://schemas.openxmlformats.org/drawingml/2006/wordprocessingDrawing" xmlns:w10="urn:schemas-microsoft-com:office:word" xmlns:w="http://schemas.openxmlformats.org/wordprocessingml/2006/main" xmlns:w14="http://schemas.microsoft.com/office/word/2010/wordml" xmlns:w15="http://schemas.microsoft.com/office/word/2012/wordml" xmlns:w16se="http://schemas.microsoft.com/office/word/2015/wordml/symex" xmlns:wpg="http://schemas.microsoft.com/office/word/2010/wordprocessingGroup" xmlns:wpi="http://schemas.microsoft.com/office/word/2010/wordprocessingInk" xmlns:wne="http://schemas.microsoft.com/office/word/2006/wordml" xmlns:wps="http://schemas.microsoft.com/office/word/2010/wordprocessingShape" mc:Ignorable="w14 w15 w16se wp14">
+<w:document xmlns:wpc="http://schemas.microsoft.com/office/word/2010/wordprocessingCanvas" xmlns:cx="http://schemas.microsoft.com/office/drawing/2014/chartex" xmlns:cx1="http://schemas.microsoft.com/office/drawing/2015/9/8/chartex" xmlns:mc="http://schemas.openxmlformats.org/markup-compatibility/2006" xmlns:o="urn:schemas-microsoft-com:office:office" xmlns:r="http://schemas.openxmlformats.org/officeDocument/2006/relationships" xmlns:m="http://schemas.openxmlformats.org/officeDocument/2006/math" xmlns:v="urn:schemas-microsoft-com:vml" xmlns:wp14="http://schemas.microsoft.com/office/word/2010/wordprocessingDrawing" xmlns:wp="http://schemas.openxmlformats.org/drawingml/2006/wordprocessingDrawing" xmlns:w10="urn:schemas-microsoft-com:office:word" xmlns:w="http://schemas.openxmlformats.org/wordprocessingml/2006/main" xmlns:w14="http://schemas.microsoft.com/office/word/2010/wordml" xmlns:w15="http://schemas.microsoft.com/office/word/2012/wordml" xmlns:w16se="http://schemas.microsoft.com/office/word/2015/wordml/symex" xmlns:wpg="http://schemas.microsoft.com/office/word/2010/wordprocessingGroup" xmlns:wpi="http://schemas.microsoft.com/office/word/2010/wordprocessingInk" xmlns:wne="http://schemas.microsoft.com/office/word/2006/wordml" xmlns:wps="http://schemas.microsoft.com/office/word/2010/wordprocessingShape" mc:Ignorable="w14 w15 w16se wp14">
   <w:body>
     <w:p>
       <w:r>
@@ -8852,7 +8852,6 @@
         <w:ind w:leftChars="0" w:left="760"/>
         <w:jc w:val="left"/>
         <w:rPr>
-          <w:rFonts w:hint="eastAsia"/>
           <w:szCs w:val="24"/>
         </w:rPr>
       </w:pPr>
@@ -8875,9 +8874,292 @@
           <w:szCs w:val="24"/>
         </w:rPr>
         <w:t>도둑과 벽이 충돌할 때 도둑의 포즈 모양으로 벽에 구멍을 뚫어주는 방식으로 구현한다면 해결될 수 있을 것으로 보인다.</w:t>
+      </w:r>
+    </w:p>
+    <w:p>
+      <w:pPr>
+        <w:pStyle w:val="a3"/>
+        <w:ind w:leftChars="0" w:left="760"/>
+        <w:jc w:val="left"/>
+        <w:rPr>
+          <w:szCs w:val="24"/>
+        </w:rPr>
+      </w:pPr>
+    </w:p>
+    <w:p>
+      <w:pPr>
+        <w:pStyle w:val="a3"/>
+        <w:ind w:leftChars="0" w:left="760"/>
+        <w:jc w:val="left"/>
+        <w:rPr>
+          <w:szCs w:val="24"/>
+        </w:rPr>
+      </w:pPr>
+    </w:p>
+    <w:p>
+      <w:pPr>
+        <w:jc w:val="left"/>
+        <w:rPr>
+          <w:b/>
+          <w:sz w:val="28"/>
+          <w:szCs w:val="28"/>
+        </w:rPr>
+      </w:pPr>
+      <w:r>
+        <w:rPr>
+          <w:rFonts w:hint="eastAsia"/>
+          <w:b/>
+          <w:sz w:val="28"/>
+          <w:szCs w:val="28"/>
+        </w:rPr>
+        <w:t>참고문헌</w:t>
+      </w:r>
+    </w:p>
+    <w:p>
+      <w:pPr>
+        <w:jc w:val="left"/>
+      </w:pPr>
+      <w:hyperlink r:id="rId22" w:history="1">
+        <w:r>
+          <w:rPr>
+            <w:rStyle w:val="a9"/>
+          </w:rPr>
+          <w:t>https://alleysark.tistory.com/260</w:t>
+        </w:r>
+      </w:hyperlink>
+      <w:r>
+        <w:t xml:space="preserve">: </w:t>
+      </w:r>
+      <w:r>
+        <w:rPr>
+          <w:rFonts w:hint="eastAsia"/>
+        </w:rPr>
+        <w:t>이번 과제의 구현에서,</w:t>
+      </w:r>
+      <w:r>
+        <w:t xml:space="preserve"> </w:t>
+      </w:r>
+      <w:r>
+        <w:rPr>
+          <w:rFonts w:hint="eastAsia"/>
+        </w:rPr>
+        <w:t xml:space="preserve">파일로 된 </w:t>
+      </w:r>
+      <w:r>
+        <w:t>vertex/fragment shade</w:t>
+      </w:r>
+      <w:r>
+        <w:rPr>
+          <w:rFonts w:hint="eastAsia"/>
+        </w:rPr>
+        <w:t xml:space="preserve">r를 </w:t>
+      </w:r>
+      <w:r>
+        <w:t>string</w:t>
+      </w:r>
+      <w:r>
+        <w:rPr>
+          <w:rFonts w:hint="eastAsia"/>
+        </w:rPr>
+        <w:t>으로 읽어오는 코드</w:t>
+      </w:r>
+      <w:r>
+        <w:rPr>
+          <w:rFonts w:hint="eastAsia"/>
+        </w:rPr>
+        <w:t>(</w:t>
+      </w:r>
+      <w:r>
+        <w:t xml:space="preserve">readShaderSource </w:t>
+      </w:r>
+      <w:r>
+        <w:rPr>
+          <w:rFonts w:hint="eastAsia"/>
+        </w:rPr>
+        <w:t>함수)</w:t>
+      </w:r>
+      <w:r>
+        <w:rPr>
+          <w:rFonts w:hint="eastAsia"/>
+        </w:rPr>
+        <w:t>와</w:t>
+      </w:r>
+      <w:r>
+        <w:rPr>
+          <w:rFonts w:hint="eastAsia"/>
+        </w:rPr>
+        <w:t>,</w:t>
+      </w:r>
+      <w:r>
+        <w:br/>
+      </w:r>
+      <w:r>
+        <w:t>program</w:t>
+      </w:r>
+      <w:r>
+        <w:rPr>
+          <w:rFonts w:hint="eastAsia"/>
+        </w:rPr>
+        <w:t xml:space="preserve">에 </w:t>
+      </w:r>
+      <w:r>
+        <w:t>vertex/fragment shader</w:t>
+      </w:r>
+      <w:r>
+        <w:rPr>
+          <w:rFonts w:hint="eastAsia"/>
+        </w:rPr>
+        <w:t xml:space="preserve">를 </w:t>
+      </w:r>
+      <w:r>
+        <w:t xml:space="preserve">attach </w:t>
+      </w:r>
+      <w:r>
+        <w:rPr>
+          <w:rFonts w:hint="eastAsia"/>
+        </w:rPr>
+        <w:t xml:space="preserve">완료한 후 </w:t>
+      </w:r>
+      <w:r>
+        <w:t>program</w:t>
+      </w:r>
+      <w:r>
+        <w:rPr>
+          <w:rFonts w:hint="eastAsia"/>
+        </w:rPr>
+        <w:t xml:space="preserve">을 점검하여 </w:t>
+      </w:r>
+      <w:r>
+        <w:rPr>
+          <w:rFonts w:hint="eastAsia"/>
+        </w:rPr>
+        <w:t xml:space="preserve">문제가 있을 경우 </w:t>
+      </w:r>
+      <w:r>
+        <w:rPr>
+          <w:rFonts w:hint="eastAsia"/>
+        </w:rPr>
+        <w:t xml:space="preserve">로그를 띄워주는 </w:t>
+      </w:r>
+      <w:r>
+        <w:t xml:space="preserve">CheckProgram </w:t>
+      </w:r>
+      <w:r>
+        <w:rPr>
+          <w:rFonts w:hint="eastAsia"/>
+        </w:rPr>
+        <w:t>함수를 참고하였다.</w:t>
+      </w:r>
+    </w:p>
+    <w:p>
+      <w:pPr>
+        <w:jc w:val="left"/>
+        <w:rPr>
+          <w:b/>
+          <w:sz w:val="28"/>
+          <w:szCs w:val="28"/>
+        </w:rPr>
+      </w:pPr>
+    </w:p>
+    <w:p>
+      <w:pPr>
+        <w:jc w:val="left"/>
+        <w:rPr>
+          <w:rFonts w:hint="eastAsia"/>
+          <w:b/>
+          <w:sz w:val="28"/>
+          <w:szCs w:val="28"/>
+        </w:rPr>
+      </w:pPr>
+      <w:hyperlink r:id="rId23" w:history="1">
+        <w:r>
+          <w:rPr>
+            <w:rStyle w:val="a9"/>
+          </w:rPr>
+          <w:t>https://heinleinsgame.tistory.com/7</w:t>
+        </w:r>
+      </w:hyperlink>
+      <w:r>
+        <w:t xml:space="preserve">: </w:t>
+      </w:r>
+      <w:r>
+        <w:rPr>
+          <w:rFonts w:hint="eastAsia"/>
+        </w:rPr>
+        <w:t xml:space="preserve">GLFW에서 </w:t>
+      </w:r>
+      <w:r>
+        <w:t>shader</w:t>
+      </w:r>
+      <w:r>
+        <w:rPr>
+          <w:rFonts w:hint="eastAsia"/>
+        </w:rPr>
+        <w:t xml:space="preserve">를 </w:t>
+      </w:r>
+      <w:r>
+        <w:rPr>
+          <w:rFonts w:hint="eastAsia"/>
+        </w:rPr>
+        <w:t>적용시켜 삼각형 하나를 출력하는</w:t>
+      </w:r>
+      <w:r>
+        <w:rPr>
+          <w:rFonts w:hint="eastAsia"/>
+        </w:rPr>
+        <w:t xml:space="preserve"> </w:t>
       </w:r>
       <w:bookmarkStart w:id="0" w:name="_GoBack"/>
       <w:bookmarkEnd w:id="0"/>
+      <w:r>
+        <w:rPr>
+          <w:rFonts w:hint="eastAsia"/>
+        </w:rPr>
+        <w:t xml:space="preserve">기본적인 </w:t>
+      </w:r>
+      <w:r>
+        <w:rPr>
+          <w:rFonts w:hint="eastAsia"/>
+        </w:rPr>
+        <w:t>코드로,</w:t>
+      </w:r>
+      <w:r>
+        <w:t xml:space="preserve"> </w:t>
+      </w:r>
+      <w:r>
+        <w:rPr>
+          <w:rFonts w:hint="eastAsia"/>
+        </w:rPr>
+        <w:t xml:space="preserve">이번 과제에서 </w:t>
+      </w:r>
+      <w:r>
+        <w:t>shader</w:t>
+      </w:r>
+      <w:r>
+        <w:rPr>
+          <w:rFonts w:hint="eastAsia"/>
+        </w:rPr>
+        <w:t xml:space="preserve">를 사용하기 위한 </w:t>
+      </w:r>
+      <w:r>
+        <w:t xml:space="preserve">setup(VAO, VBO, program setting </w:t>
+      </w:r>
+      <w:r>
+        <w:rPr>
+          <w:rFonts w:hint="eastAsia"/>
+        </w:rPr>
+        <w:t>등)을 참고하였다.</w:t>
+      </w:r>
+    </w:p>
+    <w:p>
+      <w:pPr>
+        <w:jc w:val="left"/>
+        <w:rPr>
+          <w:b/>
+          <w:sz w:val="28"/>
+          <w:szCs w:val="28"/>
+        </w:rPr>
+      </w:pPr>
     </w:p>
     <w:sectPr>
       <w:pgSz w:w="11906" w:h="16838"/>
@@ -8890,7 +9172,7 @@
 </file>
 
 <file path=word/endnotes.xml><?xml version="1.0" encoding="utf-8"?>
-<w:endnotes xmlns:wpc="http://schemas.microsoft.com/office/word/2010/wordprocessingCanvas" xmlns:cx="http://schemas.microsoft.com/office/drawing/2014/chartex" xmlns:mc="http://schemas.openxmlformats.org/markup-compatibility/2006" xmlns:o="urn:schemas-microsoft-com:office:office" xmlns:r="http://schemas.openxmlformats.org/officeDocument/2006/relationships" xmlns:m="http://schemas.openxmlformats.org/officeDocument/2006/math" xmlns:v="urn:schemas-microsoft-com:vml" xmlns:wp14="http://schemas.microsoft.com/office/word/2010/wordprocessingDrawing" xmlns:wp="http://schemas.openxmlformats.org/drawingml/2006/wordprocessingDrawing" xmlns:w10="urn:schemas-microsoft-com:office:word" xmlns:w="http://schemas.openxmlformats.org/wordprocessingml/2006/main" xmlns:w14="http://schemas.microsoft.com/office/word/2010/wordml" xmlns:w15="http://schemas.microsoft.com/office/word/2012/wordml" xmlns:w16se="http://schemas.microsoft.com/office/word/2015/wordml/symex" xmlns:wpg="http://schemas.microsoft.com/office/word/2010/wordprocessingGroup" xmlns:wpi="http://schemas.microsoft.com/office/word/2010/wordprocessingInk" xmlns:wne="http://schemas.microsoft.com/office/word/2006/wordml" xmlns:wps="http://schemas.microsoft.com/office/word/2010/wordprocessingShape" mc:Ignorable="w14 w15 w16se wp14">
+<w:endnotes xmlns:wpc="http://schemas.microsoft.com/office/word/2010/wordprocessingCanvas" xmlns:cx="http://schemas.microsoft.com/office/drawing/2014/chartex" xmlns:cx1="http://schemas.microsoft.com/office/drawing/2015/9/8/chartex" xmlns:mc="http://schemas.openxmlformats.org/markup-compatibility/2006" xmlns:o="urn:schemas-microsoft-com:office:office" xmlns:r="http://schemas.openxmlformats.org/officeDocument/2006/relationships" xmlns:m="http://schemas.openxmlformats.org/officeDocument/2006/math" xmlns:v="urn:schemas-microsoft-com:vml" xmlns:wp14="http://schemas.microsoft.com/office/word/2010/wordprocessingDrawing" xmlns:wp="http://schemas.openxmlformats.org/drawingml/2006/wordprocessingDrawing" xmlns:w10="urn:schemas-microsoft-com:office:word" xmlns:w="http://schemas.openxmlformats.org/wordprocessingml/2006/main" xmlns:w14="http://schemas.microsoft.com/office/word/2010/wordml" xmlns:w15="http://schemas.microsoft.com/office/word/2012/wordml" xmlns:w16se="http://schemas.microsoft.com/office/word/2015/wordml/symex" xmlns:wpg="http://schemas.microsoft.com/office/word/2010/wordprocessingGroup" xmlns:wpi="http://schemas.microsoft.com/office/word/2010/wordprocessingInk" xmlns:wne="http://schemas.microsoft.com/office/word/2006/wordml" xmlns:wps="http://schemas.microsoft.com/office/word/2010/wordprocessingShape" mc:Ignorable="w14 w15 w16se wp14">
   <w:endnote w:type="separator" w:id="-1">
     <w:p>
       <w:pPr>
@@ -8915,7 +9197,7 @@
 </file>
 
 <file path=word/footnotes.xml><?xml version="1.0" encoding="utf-8"?>
-<w:footnotes xmlns:wpc="http://schemas.microsoft.com/office/word/2010/wordprocessingCanvas" xmlns:cx="http://schemas.microsoft.com/office/drawing/2014/chartex" xmlns:mc="http://schemas.openxmlformats.org/markup-compatibility/2006" xmlns:o="urn:schemas-microsoft-com:office:office" xmlns:r="http://schemas.openxmlformats.org/officeDocument/2006/relationships" xmlns:m="http://schemas.openxmlformats.org/officeDocument/2006/math" xmlns:v="urn:schemas-microsoft-com:vml" xmlns:wp14="http://schemas.microsoft.com/office/word/2010/wordprocessingDrawing" xmlns:wp="http://schemas.openxmlformats.org/drawingml/2006/wordprocessingDrawing" xmlns:w10="urn:schemas-microsoft-com:office:word" xmlns:w="http://schemas.openxmlformats.org/wordprocessingml/2006/main" xmlns:w14="http://schemas.microsoft.com/office/word/2010/wordml" xmlns:w15="http://schemas.microsoft.com/office/word/2012/wordml" xmlns:w16se="http://schemas.microsoft.com/office/word/2015/wordml/symex" xmlns:wpg="http://schemas.microsoft.com/office/word/2010/wordprocessingGroup" xmlns:wpi="http://schemas.microsoft.com/office/word/2010/wordprocessingInk" xmlns:wne="http://schemas.microsoft.com/office/word/2006/wordml" xmlns:wps="http://schemas.microsoft.com/office/word/2010/wordprocessingShape" mc:Ignorable="w14 w15 w16se wp14">
+<w:footnotes xmlns:wpc="http://schemas.microsoft.com/office/word/2010/wordprocessingCanvas" xmlns:cx="http://schemas.microsoft.com/office/drawing/2014/chartex" xmlns:cx1="http://schemas.microsoft.com/office/drawing/2015/9/8/chartex" xmlns:mc="http://schemas.openxmlformats.org/markup-compatibility/2006" xmlns:o="urn:schemas-microsoft-com:office:office" xmlns:r="http://schemas.openxmlformats.org/officeDocument/2006/relationships" xmlns:m="http://schemas.openxmlformats.org/officeDocument/2006/math" xmlns:v="urn:schemas-microsoft-com:vml" xmlns:wp14="http://schemas.microsoft.com/office/word/2010/wordprocessingDrawing" xmlns:wp="http://schemas.openxmlformats.org/drawingml/2006/wordprocessingDrawing" xmlns:w10="urn:schemas-microsoft-com:office:word" xmlns:w="http://schemas.openxmlformats.org/wordprocessingml/2006/main" xmlns:w14="http://schemas.microsoft.com/office/word/2010/wordml" xmlns:w15="http://schemas.microsoft.com/office/word/2012/wordml" xmlns:w16se="http://schemas.microsoft.com/office/word/2015/wordml/symex" xmlns:wpg="http://schemas.microsoft.com/office/word/2010/wordprocessingGroup" xmlns:wpi="http://schemas.microsoft.com/office/word/2010/wordprocessingInk" xmlns:wne="http://schemas.microsoft.com/office/word/2006/wordml" xmlns:wps="http://schemas.microsoft.com/office/word/2010/wordprocessingShape" mc:Ignorable="w14 w15 w16se wp14">
   <w:footnote w:type="separator" w:id="-1">
     <w:p>
       <w:pPr>
@@ -8940,7 +9222,7 @@
 </file>
 
 <file path=word/numbering.xml><?xml version="1.0" encoding="utf-8"?>
-<w:numbering xmlns:wpc="http://schemas.microsoft.com/office/word/2010/wordprocessingCanvas" xmlns:cx="http://schemas.microsoft.com/office/drawing/2014/chartex" xmlns:mc="http://schemas.openxmlformats.org/markup-compatibility/2006" xmlns:o="urn:schemas-microsoft-com:office:office" xmlns:r="http://schemas.openxmlformats.org/officeDocument/2006/relationships" xmlns:m="http://schemas.openxmlformats.org/officeDocument/2006/math" xmlns:v="urn:schemas-microsoft-com:vml" xmlns:wp14="http://schemas.microsoft.com/office/word/2010/wordprocessingDrawing" xmlns:wp="http://schemas.openxmlformats.org/drawingml/2006/wordprocessingDrawing" xmlns:w10="urn:schemas-microsoft-com:office:word" xmlns:w="http://schemas.openxmlformats.org/wordprocessingml/2006/main" xmlns:w14="http://schemas.microsoft.com/office/word/2010/wordml" xmlns:w15="http://schemas.microsoft.com/office/word/2012/wordml" xmlns:w16se="http://schemas.microsoft.com/office/word/2015/wordml/symex" xmlns:wpg="http://schemas.microsoft.com/office/word/2010/wordprocessingGroup" xmlns:wpi="http://schemas.microsoft.com/office/word/2010/wordprocessingInk" xmlns:wne="http://schemas.microsoft.com/office/word/2006/wordml" xmlns:wps="http://schemas.microsoft.com/office/word/2010/wordprocessingShape" mc:Ignorable="w14 w15 w16se wp14">
+<w:numbering xmlns:wpc="http://schemas.microsoft.com/office/word/2010/wordprocessingCanvas" xmlns:cx="http://schemas.microsoft.com/office/drawing/2014/chartex" xmlns:cx1="http://schemas.microsoft.com/office/drawing/2015/9/8/chartex" xmlns:mc="http://schemas.openxmlformats.org/markup-compatibility/2006" xmlns:o="urn:schemas-microsoft-com:office:office" xmlns:r="http://schemas.openxmlformats.org/officeDocument/2006/relationships" xmlns:m="http://schemas.openxmlformats.org/officeDocument/2006/math" xmlns:v="urn:schemas-microsoft-com:vml" xmlns:wp14="http://schemas.microsoft.com/office/word/2010/wordprocessingDrawing" xmlns:wp="http://schemas.openxmlformats.org/drawingml/2006/wordprocessingDrawing" xmlns:w10="urn:schemas-microsoft-com:office:word" xmlns:w="http://schemas.openxmlformats.org/wordprocessingml/2006/main" xmlns:w14="http://schemas.microsoft.com/office/word/2010/wordml" xmlns:w15="http://schemas.microsoft.com/office/word/2012/wordml" xmlns:w16se="http://schemas.microsoft.com/office/word/2015/wordml/symex" xmlns:wpg="http://schemas.microsoft.com/office/word/2010/wordprocessingGroup" xmlns:wpi="http://schemas.microsoft.com/office/word/2010/wordprocessingInk" xmlns:wne="http://schemas.microsoft.com/office/word/2006/wordml" xmlns:wps="http://schemas.microsoft.com/office/word/2010/wordprocessingShape" mc:Ignorable="w14 w15 w16se wp14">
   <w:abstractNum w:abstractNumId="0" w15:restartNumberingAfterBreak="0">
     <w:nsid w:val="0284388C"/>
     <w:multiLevelType w:val="hybridMultilevel"/>
@@ -14041,6 +14323,18 @@
       </w:tblBorders>
     </w:tblPr>
   </w:style>
+  <w:style w:type="character" w:styleId="a9">
+    <w:name w:val="Hyperlink"/>
+    <w:basedOn w:val="a0"/>
+    <w:uiPriority w:val="99"/>
+    <w:semiHidden/>
+    <w:unhideWhenUsed/>
+    <w:rsid w:val="0058065B"/>
+    <w:rPr>
+      <w:color w:val="0000FF"/>
+      <w:u w:val="single"/>
+    </w:rPr>
+  </w:style>
 </w:styles>
 </file>
 

</xml_diff>

<commit_message>
Apply modelview and projection matrix
</commit_message>
<xml_diff>
--- a/graphics_assn3_2/CSED451_ASSN3_2_Report.docx
+++ b/graphics_assn3_2/CSED451_ASSN3_2_Report.docx
@@ -972,6 +972,8 @@
         </w:rPr>
         <w:t>Visual Studio 2019</w:t>
       </w:r>
+      <w:bookmarkStart w:id="0" w:name="_GoBack"/>
+      <w:bookmarkEnd w:id="0"/>
     </w:p>
     <w:p>
       <w:pPr>
@@ -1004,7 +1006,7 @@
         <w:rPr>
           <w:szCs w:val="28"/>
         </w:rPr>
-        <w:t>2.1</w:t>
+        <w:t>4.6</w:t>
       </w:r>
     </w:p>
     <w:p>
@@ -9065,7 +9067,6 @@
       <w:pPr>
         <w:jc w:val="left"/>
         <w:rPr>
-          <w:rFonts w:hint="eastAsia"/>
           <w:b/>
           <w:sz w:val="28"/>
           <w:szCs w:val="28"/>
@@ -9107,15 +9108,7 @@
         <w:rPr>
           <w:rFonts w:hint="eastAsia"/>
         </w:rPr>
-        <w:t xml:space="preserve"> </w:t>
-      </w:r>
-      <w:bookmarkStart w:id="0" w:name="_GoBack"/>
-      <w:bookmarkEnd w:id="0"/>
-      <w:r>
-        <w:rPr>
-          <w:rFonts w:hint="eastAsia"/>
-        </w:rPr>
-        <w:t xml:space="preserve">기본적인 </w:t>
+        <w:t xml:space="preserve"> 기본적인 </w:t>
       </w:r>
       <w:r>
         <w:rPr>
@@ -14600,6 +14593,12 @@
 </file>
 
 <file path=customXml/item1.xml><?xml version="1.0" encoding="utf-8"?>
+<p:properties xmlns:p="http://schemas.microsoft.com/office/2006/metadata/properties" xmlns:xsi="http://www.w3.org/2001/XMLSchema-instance" xmlns:pc="http://schemas.microsoft.com/office/infopath/2007/PartnerControls">
+  <documentManagement/>
+</p:properties>
+</file>
+
+<file path=customXml/item2.xml><?xml version="1.0" encoding="utf-8"?>
 <ct:contentTypeSchema xmlns:ct="http://schemas.microsoft.com/office/2006/metadata/contentType" xmlns:ma="http://schemas.microsoft.com/office/2006/metadata/properties/metaAttributes" ct:_="" ma:_="" ma:contentTypeName="문서" ma:contentTypeID="0x0101009AC0F43FD9BF964199581D56114B4C27" ma:contentTypeVersion="10" ma:contentTypeDescription="새 문서를 만듭니다." ma:contentTypeScope="" ma:versionID="ee838e45a38c58dcc61db522ed75a67f">
   <xsd:schema xmlns:xsd="http://www.w3.org/2001/XMLSchema" xmlns:xs="http://www.w3.org/2001/XMLSchema" xmlns:p="http://schemas.microsoft.com/office/2006/metadata/properties" xmlns:ns3="af16c2e8-b6bd-4b6b-b669-c2f78501a31f" targetNamespace="http://schemas.microsoft.com/office/2006/metadata/properties" ma:root="true" ma:fieldsID="d202d7ef5517e3e7d520d0df3b94d152" ns3:_="">
     <xsd:import namespace="af16c2e8-b6bd-4b6b-b669-c2f78501a31f"/>
@@ -14783,12 +14782,6 @@
 </ct:contentTypeSchema>
 </file>
 
-<file path=customXml/item2.xml><?xml version="1.0" encoding="utf-8"?>
-<p:properties xmlns:p="http://schemas.microsoft.com/office/2006/metadata/properties" xmlns:xsi="http://www.w3.org/2001/XMLSchema-instance" xmlns:pc="http://schemas.microsoft.com/office/infopath/2007/PartnerControls">
-  <documentManagement/>
-</p:properties>
-</file>
-
 <file path=customXml/item3.xml><?xml version="1.0" encoding="utf-8"?>
 <?mso-contentType ?>
 <FormTemplates xmlns="http://schemas.microsoft.com/sharepoint/v3/contenttype/forms">
@@ -14799,6 +14792,15 @@
 </file>
 
 <file path=customXml/itemProps1.xml><?xml version="1.0" encoding="utf-8"?>
+<ds:datastoreItem xmlns:ds="http://schemas.openxmlformats.org/officeDocument/2006/customXml" ds:itemID="{D34F9008-E0E2-4B14-85E7-00EC83CDDE6C}">
+  <ds:schemaRefs>
+    <ds:schemaRef ds:uri="http://schemas.microsoft.com/office/2006/metadata/properties"/>
+    <ds:schemaRef ds:uri="http://schemas.microsoft.com/office/infopath/2007/PartnerControls"/>
+  </ds:schemaRefs>
+</ds:datastoreItem>
+</file>
+
+<file path=customXml/itemProps2.xml><?xml version="1.0" encoding="utf-8"?>
 <ds:datastoreItem xmlns:ds="http://schemas.openxmlformats.org/officeDocument/2006/customXml" ds:itemID="{7E4600A6-9A95-47DD-B48C-CF66106CB7A1}">
   <ds:schemaRefs>
     <ds:schemaRef ds:uri="http://schemas.microsoft.com/office/2006/metadata/contentType"/>
@@ -14816,15 +14818,6 @@
 </ds:datastoreItem>
 </file>
 
-<file path=customXml/itemProps2.xml><?xml version="1.0" encoding="utf-8"?>
-<ds:datastoreItem xmlns:ds="http://schemas.openxmlformats.org/officeDocument/2006/customXml" ds:itemID="{D34F9008-E0E2-4B14-85E7-00EC83CDDE6C}">
-  <ds:schemaRefs>
-    <ds:schemaRef ds:uri="http://schemas.microsoft.com/office/2006/metadata/properties"/>
-    <ds:schemaRef ds:uri="http://schemas.microsoft.com/office/infopath/2007/PartnerControls"/>
-  </ds:schemaRefs>
-</ds:datastoreItem>
-</file>
-
 <file path=customXml/itemProps3.xml><?xml version="1.0" encoding="utf-8"?>
 <ds:datastoreItem xmlns:ds="http://schemas.openxmlformats.org/officeDocument/2006/customXml" ds:itemID="{9171FD24-ABDF-4A7C-9804-63E676C51C60}">
   <ds:schemaRefs>

</xml_diff>

<commit_message>
Apply shader to our code_1
</commit_message>
<xml_diff>
--- a/graphics_assn3_2/CSED451_ASSN3_2_Report.docx
+++ b/graphics_assn3_2/CSED451_ASSN3_2_Report.docx
@@ -972,6 +972,87 @@
         </w:rPr>
         <w:t>Visual Studio 2019</w:t>
       </w:r>
+    </w:p>
+    <w:p>
+      <w:pPr>
+        <w:jc w:val="left"/>
+        <w:rPr>
+          <w:szCs w:val="28"/>
+        </w:rPr>
+      </w:pPr>
+      <w:r>
+        <w:rPr>
+          <w:rFonts w:hint="eastAsia"/>
+          <w:szCs w:val="28"/>
+        </w:rPr>
+        <w:t xml:space="preserve">OpenGL </w:t>
+      </w:r>
+      <w:r>
+        <w:rPr>
+          <w:szCs w:val="28"/>
+        </w:rPr>
+        <w:t>–</w:t>
+      </w:r>
+      <w:r>
+        <w:rPr>
+          <w:rFonts w:hint="eastAsia"/>
+          <w:szCs w:val="28"/>
+        </w:rPr>
+        <w:t xml:space="preserve"> </w:t>
+      </w:r>
+      <w:r>
+        <w:rPr>
+          <w:szCs w:val="28"/>
+        </w:rPr>
+        <w:t>4.6</w:t>
+      </w:r>
+    </w:p>
+    <w:p>
+      <w:pPr>
+        <w:jc w:val="left"/>
+        <w:rPr>
+          <w:szCs w:val="28"/>
+        </w:rPr>
+      </w:pPr>
+      <w:r>
+        <w:rPr>
+          <w:rFonts w:hint="eastAsia"/>
+          <w:szCs w:val="28"/>
+        </w:rPr>
+        <w:lastRenderedPageBreak/>
+        <w:t xml:space="preserve">GLSL </w:t>
+      </w:r>
+      <w:r>
+        <w:rPr>
+          <w:szCs w:val="28"/>
+        </w:rPr>
+        <w:t>–</w:t>
+      </w:r>
+      <w:r>
+        <w:rPr>
+          <w:rFonts w:hint="eastAsia"/>
+          <w:szCs w:val="28"/>
+        </w:rPr>
+        <w:t xml:space="preserve"> </w:t>
+      </w:r>
+      <w:r>
+        <w:rPr>
+          <w:szCs w:val="28"/>
+        </w:rPr>
+        <w:t>4</w:t>
+      </w:r>
+      <w:r>
+        <w:rPr>
+          <w:szCs w:val="28"/>
+        </w:rPr>
+        <w:t>.</w:t>
+      </w:r>
+      <w:r>
+        <w:rPr>
+          <w:szCs w:val="28"/>
+        </w:rPr>
+        <w:t>60</w:t>
+      </w:r>
       <w:bookmarkStart w:id="0" w:name="_GoBack"/>
       <w:bookmarkEnd w:id="0"/>
     </w:p>
@@ -984,43 +1065,8 @@
       </w:pPr>
       <w:r>
         <w:rPr>
-          <w:rFonts w:hint="eastAsia"/>
-          <w:szCs w:val="28"/>
-        </w:rPr>
-        <w:t xml:space="preserve">OpenGL </w:t>
-      </w:r>
-      <w:r>
-        <w:rPr>
-          <w:szCs w:val="28"/>
-        </w:rPr>
-        <w:t>–</w:t>
-      </w:r>
-      <w:r>
-        <w:rPr>
-          <w:rFonts w:hint="eastAsia"/>
-          <w:szCs w:val="28"/>
-        </w:rPr>
-        <w:t xml:space="preserve"> </w:t>
-      </w:r>
-      <w:r>
-        <w:rPr>
-          <w:szCs w:val="28"/>
-        </w:rPr>
-        <w:t>4.6</w:t>
-      </w:r>
-    </w:p>
-    <w:p>
-      <w:pPr>
-        <w:jc w:val="left"/>
-        <w:rPr>
-          <w:szCs w:val="28"/>
-        </w:rPr>
-      </w:pPr>
-      <w:r>
-        <w:rPr>
-          <w:szCs w:val="28"/>
-        </w:rPr>
-        <w:lastRenderedPageBreak/>
+          <w:szCs w:val="28"/>
+        </w:rPr>
         <w:t>Freeglut-MSVC-3.0.0</w:t>
       </w:r>
     </w:p>
@@ -1883,6 +1929,7 @@
           <w:rFonts w:hint="eastAsia"/>
           <w:szCs w:val="24"/>
         </w:rPr>
+        <w:lastRenderedPageBreak/>
         <w:t xml:space="preserve">현재 </w:t>
       </w:r>
       <w:r>
@@ -1960,7 +2007,6 @@
           <w:rFonts w:hint="eastAsia"/>
           <w:szCs w:val="24"/>
         </w:rPr>
-        <w:lastRenderedPageBreak/>
         <w:t xml:space="preserve">이 </w:t>
       </w:r>
       <w:r>
@@ -2890,6 +2936,7 @@
         <w:rPr>
           <w:szCs w:val="24"/>
         </w:rPr>
+        <w:lastRenderedPageBreak/>
         <w:t>Fail</w:t>
       </w:r>
     </w:p>
@@ -2906,7 +2953,6 @@
         <w:rPr>
           <w:szCs w:val="24"/>
         </w:rPr>
-        <w:lastRenderedPageBreak/>
         <w:t>Assn2</w:t>
       </w:r>
       <w:r>
@@ -3635,6 +3681,7 @@
           <w:sz w:val="24"/>
           <w:szCs w:val="24"/>
         </w:rPr>
+        <w:lastRenderedPageBreak/>
         <w:t>3D</w:t>
       </w:r>
       <w:r>
@@ -3667,7 +3714,6 @@
           <w:rFonts w:hint="eastAsia"/>
           <w:szCs w:val="24"/>
         </w:rPr>
-        <w:lastRenderedPageBreak/>
         <w:t>3</w:t>
       </w:r>
       <w:r>
@@ -4808,7 +4854,15 @@
           <w:rFonts w:hint="eastAsia"/>
           <w:szCs w:val="24"/>
         </w:rPr>
-        <w:t xml:space="preserve">함수에서의 </w:t>
+        <w:t>함수</w:t>
+      </w:r>
+      <w:r>
+        <w:rPr>
+          <w:rFonts w:hint="eastAsia"/>
+          <w:szCs w:val="24"/>
+        </w:rPr>
+        <w:lastRenderedPageBreak/>
+        <w:t xml:space="preserve">에서의 </w:t>
       </w:r>
       <w:r>
         <w:rPr>
@@ -4853,15 +4907,7 @@
           <w:rFonts w:hint="eastAsia"/>
           <w:szCs w:val="24"/>
         </w:rPr>
-        <w:t xml:space="preserve">값을 조절하여 더 좁은 </w:t>
-      </w:r>
-      <w:r>
-        <w:rPr>
-          <w:rFonts w:hint="eastAsia"/>
-          <w:szCs w:val="24"/>
-        </w:rPr>
-        <w:lastRenderedPageBreak/>
-        <w:t xml:space="preserve">시야각을 가지게 </w:t>
+        <w:t xml:space="preserve">값을 조절하여 더 좁은 시야각을 가지게 </w:t>
       </w:r>
       <w:r>
         <w:rPr>
@@ -14593,12 +14639,6 @@
 </file>
 
 <file path=customXml/item1.xml><?xml version="1.0" encoding="utf-8"?>
-<p:properties xmlns:p="http://schemas.microsoft.com/office/2006/metadata/properties" xmlns:xsi="http://www.w3.org/2001/XMLSchema-instance" xmlns:pc="http://schemas.microsoft.com/office/infopath/2007/PartnerControls">
-  <documentManagement/>
-</p:properties>
-</file>
-
-<file path=customXml/item2.xml><?xml version="1.0" encoding="utf-8"?>
 <ct:contentTypeSchema xmlns:ct="http://schemas.microsoft.com/office/2006/metadata/contentType" xmlns:ma="http://schemas.microsoft.com/office/2006/metadata/properties/metaAttributes" ct:_="" ma:_="" ma:contentTypeName="문서" ma:contentTypeID="0x0101009AC0F43FD9BF964199581D56114B4C27" ma:contentTypeVersion="10" ma:contentTypeDescription="새 문서를 만듭니다." ma:contentTypeScope="" ma:versionID="ee838e45a38c58dcc61db522ed75a67f">
   <xsd:schema xmlns:xsd="http://www.w3.org/2001/XMLSchema" xmlns:xs="http://www.w3.org/2001/XMLSchema" xmlns:p="http://schemas.microsoft.com/office/2006/metadata/properties" xmlns:ns3="af16c2e8-b6bd-4b6b-b669-c2f78501a31f" targetNamespace="http://schemas.microsoft.com/office/2006/metadata/properties" ma:root="true" ma:fieldsID="d202d7ef5517e3e7d520d0df3b94d152" ns3:_="">
     <xsd:import namespace="af16c2e8-b6bd-4b6b-b669-c2f78501a31f"/>
@@ -14782,6 +14822,12 @@
 </ct:contentTypeSchema>
 </file>
 
+<file path=customXml/item2.xml><?xml version="1.0" encoding="utf-8"?>
+<p:properties xmlns:p="http://schemas.microsoft.com/office/2006/metadata/properties" xmlns:xsi="http://www.w3.org/2001/XMLSchema-instance" xmlns:pc="http://schemas.microsoft.com/office/infopath/2007/PartnerControls">
+  <documentManagement/>
+</p:properties>
+</file>
+
 <file path=customXml/item3.xml><?xml version="1.0" encoding="utf-8"?>
 <?mso-contentType ?>
 <FormTemplates xmlns="http://schemas.microsoft.com/sharepoint/v3/contenttype/forms">
@@ -14792,15 +14838,6 @@
 </file>
 
 <file path=customXml/itemProps1.xml><?xml version="1.0" encoding="utf-8"?>
-<ds:datastoreItem xmlns:ds="http://schemas.openxmlformats.org/officeDocument/2006/customXml" ds:itemID="{D34F9008-E0E2-4B14-85E7-00EC83CDDE6C}">
-  <ds:schemaRefs>
-    <ds:schemaRef ds:uri="http://schemas.microsoft.com/office/2006/metadata/properties"/>
-    <ds:schemaRef ds:uri="http://schemas.microsoft.com/office/infopath/2007/PartnerControls"/>
-  </ds:schemaRefs>
-</ds:datastoreItem>
-</file>
-
-<file path=customXml/itemProps2.xml><?xml version="1.0" encoding="utf-8"?>
 <ds:datastoreItem xmlns:ds="http://schemas.openxmlformats.org/officeDocument/2006/customXml" ds:itemID="{7E4600A6-9A95-47DD-B48C-CF66106CB7A1}">
   <ds:schemaRefs>
     <ds:schemaRef ds:uri="http://schemas.microsoft.com/office/2006/metadata/contentType"/>
@@ -14818,6 +14855,15 @@
 </ds:datastoreItem>
 </file>
 
+<file path=customXml/itemProps2.xml><?xml version="1.0" encoding="utf-8"?>
+<ds:datastoreItem xmlns:ds="http://schemas.openxmlformats.org/officeDocument/2006/customXml" ds:itemID="{D34F9008-E0E2-4B14-85E7-00EC83CDDE6C}">
+  <ds:schemaRefs>
+    <ds:schemaRef ds:uri="http://schemas.microsoft.com/office/2006/metadata/properties"/>
+    <ds:schemaRef ds:uri="http://schemas.microsoft.com/office/infopath/2007/PartnerControls"/>
+  </ds:schemaRefs>
+</ds:datastoreItem>
+</file>
+
 <file path=customXml/itemProps3.xml><?xml version="1.0" encoding="utf-8"?>
 <ds:datastoreItem xmlns:ds="http://schemas.openxmlformats.org/officeDocument/2006/customXml" ds:itemID="{9171FD24-ABDF-4A7C-9804-63E676C51C60}">
   <ds:schemaRefs>

</xml_diff>